<commit_message>
LLD and Wireframe Updated
</commit_message>
<xml_diff>
--- a/Documents/LLD.docx
+++ b/Documents/LLD.docx
@@ -2929,8 +2929,10 @@
           <w:rFonts w:hint="default"/>
           <w:lang w:val="en-IN"/>
         </w:rPr>
-        <w:t>10</w:t>
-      </w:r>
+        <w:t>9</w:t>
+      </w:r>
+      <w:bookmarkStart w:id="13" w:name="_GoBack"/>
+      <w:bookmarkEnd w:id="13"/>
       <w:r>
         <w:t xml:space="preserve"> attributes. The data is in structured</w:t>
       </w:r>
@@ -3186,8 +3188,6 @@
       <w:r>
         <w:t>.</w:t>
       </w:r>
-      <w:bookmarkStart w:id="13" w:name="_GoBack"/>
-      <w:bookmarkEnd w:id="13"/>
     </w:p>
     <w:p>
       <w:pPr>

</xml_diff>